<commit_message>
start for snmpwalk and refactoring for OS commands
</commit_message>
<xml_diff>
--- a/docs/ConnectivityMaster.docx
+++ b/docs/ConnectivityMaster.docx
@@ -37387,6 +37387,122 @@
               <w:t>.1.3.6.1.2.1.17.7.1.2.2.1.2.86</w:t>
             </w:r>
           </w:p>
+          <w:p>
+            <w:pPr>
+              <w:rPr>
+                <w:b/>
+                <w:bCs/>
+                <w:color w:val="1F4E79" w:themeColor="accent5" w:themeShade="80"/>
+                <w:sz w:val="28"/>
+                <w:szCs w:val="28"/>
+                <w:highlight w:val="yellow"/>
+                <w:lang w:val="en-US"/>
+              </w:rPr>
+            </w:pPr>
+            <w:r>
+              <w:rPr>
+                <w:b/>
+                <w:bCs/>
+                <w:color w:val="1F4E79" w:themeColor="accent5" w:themeShade="80"/>
+                <w:sz w:val="28"/>
+                <w:szCs w:val="28"/>
+                <w:lang w:val="en-US"/>
+              </w:rPr>
+              <w:t>snmpwalk -v 2c -c public -OXsq -On 192.168.1</w:t>
+            </w:r>
+            <w:r>
+              <w:rPr>
+                <w:b/>
+                <w:bCs/>
+                <w:color w:val="1F4E79" w:themeColor="accent5" w:themeShade="80"/>
+                <w:sz w:val="28"/>
+                <w:szCs w:val="28"/>
+                <w:lang w:val="en-US"/>
+              </w:rPr>
+              <w:t>5</w:t>
+            </w:r>
+            <w:r>
+              <w:rPr>
+                <w:b/>
+                <w:bCs/>
+                <w:color w:val="1F4E79" w:themeColor="accent5" w:themeShade="80"/>
+                <w:sz w:val="28"/>
+                <w:szCs w:val="28"/>
+                <w:lang w:val="en-US"/>
+              </w:rPr>
+              <w:t>6</w:t>
+            </w:r>
+            <w:r>
+              <w:rPr>
+                <w:b/>
+                <w:bCs/>
+                <w:color w:val="1F4E79" w:themeColor="accent5" w:themeShade="80"/>
+                <w:sz w:val="28"/>
+                <w:szCs w:val="28"/>
+                <w:lang w:val="en-US"/>
+              </w:rPr>
+              <w:t>.</w:t>
+            </w:r>
+            <w:r>
+              <w:rPr>
+                <w:b/>
+                <w:bCs/>
+                <w:color w:val="1F4E79" w:themeColor="accent5" w:themeShade="80"/>
+                <w:sz w:val="28"/>
+                <w:szCs w:val="28"/>
+                <w:lang w:val="en-US"/>
+              </w:rPr>
+              <w:t>10</w:t>
+            </w:r>
+            <w:r>
+              <w:rPr>
+                <w:b/>
+                <w:bCs/>
+                <w:color w:val="1F4E79" w:themeColor="accent5" w:themeShade="80"/>
+                <w:sz w:val="28"/>
+                <w:szCs w:val="28"/>
+                <w:lang w:val="en-US"/>
+              </w:rPr>
+              <w:t xml:space="preserve"> </w:t>
+            </w:r>
+            <w:r>
+              <w:rPr>
+                <w:b/>
+                <w:bCs/>
+                <w:color w:val="1F4E79" w:themeColor="accent5" w:themeShade="80"/>
+                <w:sz w:val="28"/>
+                <w:szCs w:val="28"/>
+                <w:highlight w:val="yellow"/>
+                <w:lang w:val="en-US"/>
+              </w:rPr>
+              <w:t>.1.3.6.1.2.1.17.7.1.2.2.1.2.</w:t>
+            </w:r>
+            <w:r>
+              <w:rPr>
+                <w:b/>
+                <w:bCs/>
+                <w:color w:val="1F4E79" w:themeColor="accent5" w:themeShade="80"/>
+                <w:sz w:val="28"/>
+                <w:szCs w:val="28"/>
+                <w:highlight w:val="yellow"/>
+                <w:lang w:val="en-US"/>
+              </w:rPr>
+              <w:t>616</w:t>
+            </w:r>
+          </w:p>
+          <w:p>
+            <w:pPr>
+              <w:rPr>
+                <w:b/>
+                <w:bCs/>
+                <w:color w:val="1F4E79" w:themeColor="accent5" w:themeShade="80"/>
+                <w:sz w:val="28"/>
+                <w:szCs w:val="28"/>
+                <w:highlight w:val="yellow"/>
+                <w:lang w:val="en-US"/>
+              </w:rPr>
+            </w:pPr>
+          </w:p>
         </w:tc>
       </w:tr>
       <w:tr>
@@ -39795,6 +39911,7 @@
                 <w:lang w:val="en-US" w:eastAsia="ru-RU"/>
                 <w14:ligatures w14:val="none"/>
               </w:rPr>
+              <w:lastRenderedPageBreak/>
               <w:t>const</w:t>
             </w:r>
             <w:r>
@@ -44924,6 +45041,7 @@
       </w:pPr>
       <w:r>
         <w:rPr>
+          <w:noProof/>
           <w:lang w:val="en-US"/>
         </w:rPr>
         <w:drawing>
@@ -45026,7 +45144,6 @@
           <w:noProof/>
           <w:lang w:val="en-US"/>
         </w:rPr>
-        <w:lastRenderedPageBreak/>
         <w:drawing>
           <wp:inline distT="0" distB="0" distL="0" distR="0" wp14:anchorId="79D66E26" wp14:editId="102276C7">
             <wp:extent cx="6645910" cy="6136005"/>

</xml_diff>

<commit_message>
here is a solution for the async await exec commands of OS
</commit_message>
<xml_diff>
--- a/docs/ConnectivityMaster.docx
+++ b/docs/ConnectivityMaster.docx
@@ -45339,10 +45339,462 @@
     </w:p>
     <w:p>
       <w:pPr>
-        <w:pStyle w:val="a7"/>
-        <w:ind w:left="0"/>
+        <w:pStyle w:val="1"/>
+        <w:rPr>
+          <w:lang w:val="pl-PL"/>
+        </w:rPr>
+      </w:pPr>
+      <w:r>
         <w:rPr>
           <w:lang w:val="uk-UA"/>
+        </w:rPr>
+        <w:t>Решение проблем</w:t>
+      </w:r>
+      <w:r>
+        <w:t>ы</w:t>
+      </w:r>
+      <w:r>
+        <w:rPr>
+          <w:lang w:val="uk-UA"/>
+        </w:rPr>
+        <w:t xml:space="preserve"> асинхронности </w:t>
+      </w:r>
+      <w:r>
+        <w:rPr>
+          <w:lang w:val="pl-PL"/>
+        </w:rPr>
+        <w:t>child_process</w:t>
+      </w:r>
+    </w:p>
+    <w:tbl>
+      <w:tblPr>
+        <w:tblStyle w:val="a3"/>
+        <w:tblW w:w="0" w:type="auto"/>
+        <w:tblLook w:val="04A0" w:firstRow="1" w:lastRow="0" w:firstColumn="1" w:lastColumn="0" w:noHBand="0" w:noVBand="1"/>
+      </w:tblPr>
+      <w:tblGrid>
+        <w:gridCol w:w="10456"/>
+      </w:tblGrid>
+      <w:tr>
+        <w:tc>
+          <w:tcPr>
+            <w:tcW w:w="10456" w:type="dxa"/>
+          </w:tcPr>
+          <w:p>
+            <w:pPr>
+              <w:spacing w:after="0" w:line="240" w:lineRule="auto"/>
+              <w:rPr>
+                <w:lang w:val="en-US"/>
+              </w:rPr>
+            </w:pPr>
+            <w:r>
+              <w:rPr>
+                <w:lang w:val="en-US"/>
+              </w:rPr>
+              <w:t>const util = require('util');</w:t>
+            </w:r>
+          </w:p>
+          <w:p>
+            <w:pPr>
+              <w:spacing w:after="0" w:line="240" w:lineRule="auto"/>
+              <w:rPr>
+                <w:lang w:val="en-US"/>
+              </w:rPr>
+            </w:pPr>
+            <w:r>
+              <w:rPr>
+                <w:lang w:val="en-US"/>
+              </w:rPr>
+              <w:t>const exec = util.promisify(require('child_process').exec);</w:t>
+            </w:r>
+          </w:p>
+          <w:p>
+            <w:pPr>
+              <w:spacing w:after="0" w:line="240" w:lineRule="auto"/>
+              <w:rPr>
+                <w:lang w:val="en-US"/>
+              </w:rPr>
+            </w:pPr>
+          </w:p>
+          <w:p>
+            <w:pPr>
+              <w:spacing w:after="0" w:line="240" w:lineRule="auto"/>
+              <w:rPr>
+                <w:lang w:val="en-US"/>
+              </w:rPr>
+            </w:pPr>
+            <w:r>
+              <w:rPr>
+                <w:lang w:val="en-US"/>
+              </w:rPr>
+              <w:t>async function snmpwalk(args, value) {</w:t>
+            </w:r>
+          </w:p>
+          <w:p>
+            <w:pPr>
+              <w:spacing w:after="0" w:line="240" w:lineRule="auto"/>
+              <w:rPr>
+                <w:lang w:val="en-US"/>
+              </w:rPr>
+            </w:pPr>
+            <w:r>
+              <w:rPr>
+                <w:lang w:val="en-US"/>
+              </w:rPr>
+              <w:t xml:space="preserve">  const command = `snmpwalk ${args.join(' ')}`;</w:t>
+            </w:r>
+          </w:p>
+          <w:p>
+            <w:pPr>
+              <w:spacing w:after="0" w:line="240" w:lineRule="auto"/>
+              <w:rPr>
+                <w:lang w:val="en-US"/>
+              </w:rPr>
+            </w:pPr>
+            <w:r>
+              <w:rPr>
+                <w:lang w:val="en-US"/>
+              </w:rPr>
+              <w:t xml:space="preserve">  </w:t>
+            </w:r>
+          </w:p>
+          <w:p>
+            <w:pPr>
+              <w:spacing w:after="0" w:line="240" w:lineRule="auto"/>
+              <w:rPr>
+                <w:lang w:val="en-US"/>
+              </w:rPr>
+            </w:pPr>
+            <w:r>
+              <w:rPr>
+                <w:lang w:val="en-US"/>
+              </w:rPr>
+              <w:t xml:space="preserve">  try {</w:t>
+            </w:r>
+          </w:p>
+          <w:p>
+            <w:pPr>
+              <w:spacing w:after="0" w:line="240" w:lineRule="auto"/>
+              <w:rPr>
+                <w:lang w:val="en-US"/>
+              </w:rPr>
+            </w:pPr>
+            <w:r>
+              <w:rPr>
+                <w:lang w:val="en-US"/>
+              </w:rPr>
+              <w:t xml:space="preserve">    const { stdout, stderr } = await exec(command);</w:t>
+            </w:r>
+          </w:p>
+          <w:p>
+            <w:pPr>
+              <w:spacing w:after="0" w:line="240" w:lineRule="auto"/>
+              <w:rPr>
+                <w:lang w:val="en-US"/>
+              </w:rPr>
+            </w:pPr>
+            <w:r>
+              <w:rPr>
+                <w:lang w:val="en-US"/>
+              </w:rPr>
+              <w:t xml:space="preserve">    if (stdout.includes(value)) {</w:t>
+            </w:r>
+          </w:p>
+          <w:p>
+            <w:pPr>
+              <w:spacing w:after="0" w:line="240" w:lineRule="auto"/>
+              <w:rPr>
+                <w:lang w:val="en-US"/>
+              </w:rPr>
+            </w:pPr>
+            <w:r>
+              <w:rPr>
+                <w:lang w:val="en-US"/>
+              </w:rPr>
+              <w:t xml:space="preserve">      console.log('+++++++++');</w:t>
+            </w:r>
+          </w:p>
+          <w:p>
+            <w:pPr>
+              <w:spacing w:after="0" w:line="240" w:lineRule="auto"/>
+              <w:rPr>
+                <w:lang w:val="en-US"/>
+              </w:rPr>
+            </w:pPr>
+            <w:r>
+              <w:rPr>
+                <w:lang w:val="en-US"/>
+              </w:rPr>
+              <w:t xml:space="preserve">      return 'Status OK';</w:t>
+            </w:r>
+          </w:p>
+          <w:p>
+            <w:pPr>
+              <w:spacing w:after="0" w:line="240" w:lineRule="auto"/>
+              <w:rPr>
+                <w:lang w:val="en-US"/>
+              </w:rPr>
+            </w:pPr>
+            <w:r>
+              <w:rPr>
+                <w:lang w:val="en-US"/>
+              </w:rPr>
+              <w:t xml:space="preserve">    } else {</w:t>
+            </w:r>
+          </w:p>
+          <w:p>
+            <w:pPr>
+              <w:spacing w:after="0" w:line="240" w:lineRule="auto"/>
+              <w:rPr>
+                <w:lang w:val="en-US"/>
+              </w:rPr>
+            </w:pPr>
+            <w:r>
+              <w:rPr>
+                <w:lang w:val="en-US"/>
+              </w:rPr>
+              <w:t xml:space="preserve">      console.log('------');</w:t>
+            </w:r>
+          </w:p>
+          <w:p>
+            <w:pPr>
+              <w:spacing w:after="0" w:line="240" w:lineRule="auto"/>
+              <w:rPr>
+                <w:lang w:val="en-US"/>
+              </w:rPr>
+            </w:pPr>
+            <w:r>
+              <w:rPr>
+                <w:lang w:val="en-US"/>
+              </w:rPr>
+              <w:t xml:space="preserve">      return 'Status NOT OK';</w:t>
+            </w:r>
+          </w:p>
+          <w:p>
+            <w:pPr>
+              <w:spacing w:after="0" w:line="240" w:lineRule="auto"/>
+              <w:rPr>
+                <w:lang w:val="en-US"/>
+              </w:rPr>
+            </w:pPr>
+            <w:r>
+              <w:rPr>
+                <w:lang w:val="en-US"/>
+              </w:rPr>
+              <w:t xml:space="preserve">    }</w:t>
+            </w:r>
+          </w:p>
+          <w:p>
+            <w:pPr>
+              <w:spacing w:after="0" w:line="240" w:lineRule="auto"/>
+              <w:rPr>
+                <w:lang w:val="en-US"/>
+              </w:rPr>
+            </w:pPr>
+            <w:r>
+              <w:rPr>
+                <w:lang w:val="en-US"/>
+              </w:rPr>
+              <w:t xml:space="preserve">  } catch (error) {</w:t>
+            </w:r>
+          </w:p>
+          <w:p>
+            <w:pPr>
+              <w:spacing w:after="0" w:line="240" w:lineRule="auto"/>
+              <w:rPr>
+                <w:lang w:val="en-US"/>
+              </w:rPr>
+            </w:pPr>
+            <w:r>
+              <w:rPr>
+                <w:lang w:val="en-US"/>
+              </w:rPr>
+              <w:t xml:space="preserve">    console.error(`</w:t>
+            </w:r>
+            <w:r>
+              <w:rPr>
+                <w:lang w:val="pl-PL"/>
+              </w:rPr>
+              <w:t>Ошибка</w:t>
+            </w:r>
+            <w:r>
+              <w:rPr>
+                <w:lang w:val="en-US"/>
+              </w:rPr>
+              <w:t xml:space="preserve"> </w:t>
+            </w:r>
+            <w:r>
+              <w:rPr>
+                <w:lang w:val="pl-PL"/>
+              </w:rPr>
+              <w:t>выполнения</w:t>
+            </w:r>
+            <w:r>
+              <w:rPr>
+                <w:lang w:val="en-US"/>
+              </w:rPr>
+              <w:t xml:space="preserve"> </w:t>
+            </w:r>
+            <w:r>
+              <w:rPr>
+                <w:lang w:val="pl-PL"/>
+              </w:rPr>
+              <w:t>команды</w:t>
+            </w:r>
+            <w:r>
+              <w:rPr>
+                <w:lang w:val="en-US"/>
+              </w:rPr>
+              <w:t>: ${error.message}`);</w:t>
+            </w:r>
+          </w:p>
+          <w:p>
+            <w:pPr>
+              <w:spacing w:after="0" w:line="240" w:lineRule="auto"/>
+              <w:rPr>
+                <w:lang w:val="en-US"/>
+              </w:rPr>
+            </w:pPr>
+            <w:r>
+              <w:rPr>
+                <w:lang w:val="en-US"/>
+              </w:rPr>
+              <w:lastRenderedPageBreak/>
+              <w:t xml:space="preserve">    return '</w:t>
+            </w:r>
+            <w:r>
+              <w:rPr>
+                <w:lang w:val="pl-PL"/>
+              </w:rPr>
+              <w:t>Ошибка</w:t>
+            </w:r>
+            <w:r>
+              <w:rPr>
+                <w:lang w:val="en-US"/>
+              </w:rPr>
+              <w:t>';</w:t>
+            </w:r>
+          </w:p>
+          <w:p>
+            <w:pPr>
+              <w:spacing w:after="0" w:line="240" w:lineRule="auto"/>
+              <w:rPr>
+                <w:lang w:val="en-US"/>
+              </w:rPr>
+            </w:pPr>
+            <w:r>
+              <w:rPr>
+                <w:lang w:val="en-US"/>
+              </w:rPr>
+              <w:t xml:space="preserve">  }</w:t>
+            </w:r>
+          </w:p>
+          <w:p>
+            <w:pPr>
+              <w:spacing w:after="0" w:line="240" w:lineRule="auto"/>
+              <w:rPr>
+                <w:lang w:val="en-US"/>
+              </w:rPr>
+            </w:pPr>
+            <w:r>
+              <w:rPr>
+                <w:lang w:val="en-US"/>
+              </w:rPr>
+              <w:t>}</w:t>
+            </w:r>
+          </w:p>
+          <w:p>
+            <w:pPr>
+              <w:spacing w:after="0" w:line="240" w:lineRule="auto"/>
+              <w:rPr>
+                <w:lang w:val="en-US"/>
+              </w:rPr>
+            </w:pPr>
+          </w:p>
+          <w:p>
+            <w:pPr>
+              <w:spacing w:after="0" w:line="240" w:lineRule="auto"/>
+              <w:rPr>
+                <w:lang w:val="en-US"/>
+              </w:rPr>
+            </w:pPr>
+            <w:r>
+              <w:rPr>
+                <w:lang w:val="en-US"/>
+              </w:rPr>
+              <w:t>async function main() {</w:t>
+            </w:r>
+          </w:p>
+          <w:p>
+            <w:pPr>
+              <w:spacing w:after="0" w:line="240" w:lineRule="auto"/>
+              <w:rPr>
+                <w:lang w:val="en-US"/>
+              </w:rPr>
+            </w:pPr>
+            <w:r>
+              <w:rPr>
+                <w:lang w:val="en-US"/>
+              </w:rPr>
+              <w:t xml:space="preserve">  const response = await snmpwalk(['-v', '2c', '-c', 'public', '-OXsq', '-On', '192.168.156.10', '.1.3.6.1.2.1.17.7.1.2.2.1.2.616'], '164.147.76.110.114.120');</w:t>
+            </w:r>
+          </w:p>
+          <w:p>
+            <w:pPr>
+              <w:spacing w:after="0" w:line="240" w:lineRule="auto"/>
+              <w:rPr>
+                <w:lang w:val="en-US"/>
+              </w:rPr>
+            </w:pPr>
+            <w:r>
+              <w:rPr>
+                <w:lang w:val="en-US"/>
+              </w:rPr>
+              <w:t xml:space="preserve">  console.log('response', response);</w:t>
+            </w:r>
+          </w:p>
+          <w:p>
+            <w:pPr>
+              <w:spacing w:after="0" w:line="240" w:lineRule="auto"/>
+              <w:rPr>
+                <w:lang w:val="en-US"/>
+              </w:rPr>
+            </w:pPr>
+            <w:r>
+              <w:rPr>
+                <w:lang w:val="en-US"/>
+              </w:rPr>
+              <w:t>}</w:t>
+            </w:r>
+          </w:p>
+          <w:p>
+            <w:pPr>
+              <w:spacing w:after="0" w:line="240" w:lineRule="auto"/>
+              <w:rPr>
+                <w:lang w:val="en-US"/>
+              </w:rPr>
+            </w:pPr>
+          </w:p>
+          <w:p>
+            <w:pPr>
+              <w:rPr>
+                <w:lang w:val="en-US"/>
+              </w:rPr>
+            </w:pPr>
+            <w:r>
+              <w:rPr>
+                <w:lang w:val="en-US"/>
+              </w:rPr>
+              <w:t>main();</w:t>
+            </w:r>
+          </w:p>
+        </w:tc>
+      </w:tr>
+    </w:tbl>
+    <w:p>
+      <w:pPr>
+        <w:rPr>
+          <w:lang w:val="en-US"/>
         </w:rPr>
       </w:pPr>
     </w:p>

</xml_diff>

<commit_message>
Added new services, controllers and routes for abonents for forwards
</commit_message>
<xml_diff>
--- a/docs/ConnectivityMaster.docx
+++ b/docs/ConnectivityMaster.docx
@@ -6209,18 +6209,427 @@
     </w:p>
     <w:p>
       <w:pPr>
+        <w:pStyle w:val="2"/>
+        <w:numPr>
+          <w:ilvl w:val="1"/>
+          <w:numId w:val="7"/>
+        </w:numPr>
         <w:rPr>
-          <w:lang w:val="pl-PL"/>
+          <w:b/>
+          <w:bCs/>
+          <w:u w:val="single"/>
+          <w:lang w:val="en-US"/>
         </w:rPr>
       </w:pPr>
+      <w:r>
+        <w:rPr>
+          <w:b/>
+          <w:bCs/>
+          <w:u w:val="single"/>
+          <w:lang w:val="en-US"/>
+        </w:rPr>
+        <w:t xml:space="preserve">Forward -on  </w:t>
+      </w:r>
+      <w:r>
+        <w:rPr>
+          <w:b/>
+          <w:bCs/>
+          <w:u w:val="single"/>
+        </w:rPr>
+        <w:t>и</w:t>
+      </w:r>
+      <w:r>
+        <w:rPr>
+          <w:b/>
+          <w:bCs/>
+          <w:u w:val="single"/>
+          <w:lang w:val="en-US"/>
+        </w:rPr>
+        <w:t xml:space="preserve"> </w:t>
+      </w:r>
+      <w:r>
+        <w:rPr>
+          <w:b/>
+          <w:bCs/>
+          <w:u w:val="single"/>
+          <w:lang w:val="en-US"/>
+        </w:rPr>
+        <w:t>Forward -o</w:t>
+      </w:r>
+      <w:r>
+        <w:rPr>
+          <w:b/>
+          <w:bCs/>
+          <w:u w:val="single"/>
+          <w:lang w:val="en-US"/>
+        </w:rPr>
+        <w:t>ff</w:t>
+      </w:r>
     </w:p>
     <w:p>
       <w:pPr>
+        <w:pStyle w:val="2"/>
+        <w:ind w:left="720"/>
         <w:rPr>
           <w:lang w:val="en-US"/>
         </w:rPr>
       </w:pPr>
     </w:p>
+    <w:tbl>
+      <w:tblPr>
+        <w:tblStyle w:val="a3"/>
+        <w:tblW w:w="0" w:type="auto"/>
+        <w:tblLook w:val="04A0" w:firstRow="1" w:lastRow="0" w:firstColumn="1" w:lastColumn="0" w:noHBand="0" w:noVBand="1"/>
+      </w:tblPr>
+      <w:tblGrid>
+        <w:gridCol w:w="10456"/>
+      </w:tblGrid>
+      <w:tr>
+        <w:tc>
+          <w:tcPr>
+            <w:tcW w:w="10456" w:type="dxa"/>
+          </w:tcPr>
+          <w:p>
+            <w:pPr>
+              <w:spacing w:after="0" w:line="240" w:lineRule="auto"/>
+            </w:pPr>
+            <w:r>
+              <w:t># Создайте правило для перенаправления</w:t>
+            </w:r>
+          </w:p>
+          <w:p>
+            <w:pPr>
+              <w:spacing w:after="0" w:line="240" w:lineRule="auto"/>
+            </w:pPr>
+            <w:r>
+              <w:rPr>
+                <w:lang w:val="en-US"/>
+              </w:rPr>
+              <w:t>sudo</w:t>
+            </w:r>
+            <w:r>
+              <w:t xml:space="preserve"> </w:t>
+            </w:r>
+            <w:r>
+              <w:rPr>
+                <w:lang w:val="en-US"/>
+              </w:rPr>
+              <w:t>ipfw</w:t>
+            </w:r>
+            <w:r>
+              <w:t xml:space="preserve"> </w:t>
+            </w:r>
+            <w:r>
+              <w:rPr>
+                <w:lang w:val="en-US"/>
+              </w:rPr>
+              <w:t>add</w:t>
+            </w:r>
+            <w:r>
+              <w:t xml:space="preserve"> 100 </w:t>
+            </w:r>
+            <w:r>
+              <w:rPr>
+                <w:lang w:val="en-US"/>
+              </w:rPr>
+              <w:t>fwd</w:t>
+            </w:r>
+            <w:r>
+              <w:t xml:space="preserve"> 91.220.106.9 </w:t>
+            </w:r>
+            <w:r>
+              <w:rPr>
+                <w:lang w:val="en-US"/>
+              </w:rPr>
+              <w:t>tcp</w:t>
+            </w:r>
+            <w:r>
+              <w:t xml:space="preserve"> </w:t>
+            </w:r>
+            <w:r>
+              <w:rPr>
+                <w:lang w:val="en-US"/>
+              </w:rPr>
+              <w:t>from</w:t>
+            </w:r>
+            <w:r>
+              <w:t xml:space="preserve"> 192.168.55.65 </w:t>
+            </w:r>
+            <w:r>
+              <w:rPr>
+                <w:lang w:val="en-US"/>
+              </w:rPr>
+              <w:t>to</w:t>
+            </w:r>
+            <w:r>
+              <w:t xml:space="preserve"> </w:t>
+            </w:r>
+            <w:r>
+              <w:rPr>
+                <w:lang w:val="en-US"/>
+              </w:rPr>
+              <w:t>any</w:t>
+            </w:r>
+          </w:p>
+          <w:p>
+            <w:pPr>
+              <w:spacing w:after="0" w:line="240" w:lineRule="auto"/>
+            </w:pPr>
+          </w:p>
+          <w:p>
+            <w:pPr>
+              <w:spacing w:after="0" w:line="240" w:lineRule="auto"/>
+            </w:pPr>
+            <w:r>
+              <w:t># Добавьте правило для перенаправления на конкретную страницу (например, /</w:t>
+            </w:r>
+            <w:r>
+              <w:rPr>
+                <w:lang w:val="en-US"/>
+              </w:rPr>
+              <w:t>redirect</w:t>
+            </w:r>
+            <w:r>
+              <w:t>.</w:t>
+            </w:r>
+            <w:r>
+              <w:rPr>
+                <w:lang w:val="en-US"/>
+              </w:rPr>
+              <w:t>html</w:t>
+            </w:r>
+            <w:r>
+              <w:t>)</w:t>
+            </w:r>
+          </w:p>
+          <w:p>
+            <w:pPr>
+              <w:rPr>
+                <w:lang w:val="en-US"/>
+              </w:rPr>
+            </w:pPr>
+            <w:r>
+              <w:rPr>
+                <w:lang w:val="en-US"/>
+              </w:rPr>
+              <w:t>sudo ipfw add 101 fwd 91.220.106.9,80 tcp from 192.168.55.65 to any dst-port 80</w:t>
+            </w:r>
+          </w:p>
+        </w:tc>
+      </w:tr>
+      <w:tr>
+        <w:tc>
+          <w:tcPr>
+            <w:tcW w:w="10456" w:type="dxa"/>
+          </w:tcPr>
+          <w:p>
+            <w:pPr>
+              <w:spacing w:after="0" w:line="240" w:lineRule="auto"/>
+              <w:rPr>
+                <w:highlight w:val="yellow"/>
+                <w:lang w:val="en-US"/>
+              </w:rPr>
+            </w:pPr>
+            <w:r>
+              <w:rPr>
+                <w:highlight w:val="yellow"/>
+                <w:lang w:val="en-US"/>
+              </w:rPr>
+              <w:t>&lt;VirtualHost *:80&gt;</w:t>
+            </w:r>
+          </w:p>
+          <w:p>
+            <w:pPr>
+              <w:spacing w:after="0" w:line="240" w:lineRule="auto"/>
+              <w:rPr>
+                <w:highlight w:val="yellow"/>
+                <w:lang w:val="en-US"/>
+              </w:rPr>
+            </w:pPr>
+            <w:r>
+              <w:rPr>
+                <w:highlight w:val="yellow"/>
+                <w:lang w:val="en-US"/>
+              </w:rPr>
+              <w:t xml:space="preserve">    ServerName 91.220.106.9</w:t>
+            </w:r>
+          </w:p>
+          <w:p>
+            <w:pPr>
+              <w:spacing w:after="0" w:line="240" w:lineRule="auto"/>
+              <w:rPr>
+                <w:highlight w:val="yellow"/>
+                <w:lang w:val="en-US"/>
+              </w:rPr>
+            </w:pPr>
+            <w:r>
+              <w:rPr>
+                <w:highlight w:val="yellow"/>
+                <w:lang w:val="en-US"/>
+              </w:rPr>
+              <w:t xml:space="preserve">    DocumentRoot /путь_к_каталогу_с_файлами</w:t>
+            </w:r>
+          </w:p>
+          <w:p>
+            <w:pPr>
+              <w:spacing w:after="0" w:line="240" w:lineRule="auto"/>
+              <w:rPr>
+                <w:highlight w:val="yellow"/>
+                <w:lang w:val="en-US"/>
+              </w:rPr>
+            </w:pPr>
+          </w:p>
+          <w:p>
+            <w:pPr>
+              <w:spacing w:after="0" w:line="240" w:lineRule="auto"/>
+              <w:rPr>
+                <w:highlight w:val="yellow"/>
+              </w:rPr>
+            </w:pPr>
+            <w:r>
+              <w:rPr>
+                <w:highlight w:val="yellow"/>
+                <w:lang w:val="en-US"/>
+              </w:rPr>
+              <w:t xml:space="preserve">    RewriteEngine On</w:t>
+            </w:r>
+          </w:p>
+          <w:p>
+            <w:pPr>
+              <w:spacing w:after="0" w:line="240" w:lineRule="auto"/>
+              <w:rPr>
+                <w:highlight w:val="yellow"/>
+                <w:lang w:val="en-US"/>
+              </w:rPr>
+            </w:pPr>
+            <w:r>
+              <w:rPr>
+                <w:highlight w:val="yellow"/>
+                <w:lang w:val="en-US"/>
+              </w:rPr>
+              <w:t xml:space="preserve">    RewriteRule ^/redirect\.html$ /нужный_путь_к_странице [R,L]</w:t>
+            </w:r>
+          </w:p>
+          <w:p>
+            <w:pPr>
+              <w:rPr>
+                <w:lang w:val="en-US"/>
+              </w:rPr>
+            </w:pPr>
+            <w:r>
+              <w:rPr>
+                <w:highlight w:val="yellow"/>
+                <w:lang w:val="en-US"/>
+              </w:rPr>
+              <w:t>&lt;/VirtualHost&gt;</w:t>
+            </w:r>
+          </w:p>
+        </w:tc>
+      </w:tr>
+      <w:tr>
+        <w:tc>
+          <w:tcPr>
+            <w:tcW w:w="10456" w:type="dxa"/>
+          </w:tcPr>
+          <w:p>
+            <w:pPr>
+              <w:spacing w:after="0" w:line="240" w:lineRule="auto"/>
+              <w:rPr>
+                <w:lang w:val="en-US"/>
+              </w:rPr>
+            </w:pPr>
+            <w:r>
+              <w:rPr>
+                <w:lang w:val="en-US"/>
+              </w:rPr>
+              <w:t>sudo ipfw table 1 add 192.168.55.65</w:t>
+            </w:r>
+          </w:p>
+          <w:p>
+            <w:pPr>
+              <w:rPr>
+                <w:highlight w:val="yellow"/>
+                <w:lang w:val="en-US"/>
+              </w:rPr>
+            </w:pPr>
+            <w:r>
+              <w:rPr>
+                <w:lang w:val="en-US"/>
+              </w:rPr>
+              <w:t>sudo ipfw table 1 add 192.168.55.66</w:t>
+            </w:r>
+          </w:p>
+        </w:tc>
+      </w:tr>
+      <w:tr>
+        <w:tc>
+          <w:tcPr>
+            <w:tcW w:w="10456" w:type="dxa"/>
+          </w:tcPr>
+          <w:p>
+            <w:pPr>
+              <w:spacing w:after="0" w:line="240" w:lineRule="auto"/>
+            </w:pPr>
+            <w:r>
+              <w:t xml:space="preserve"># Перенаправляем трафик из таблицы 1 на </w:t>
+            </w:r>
+            <w:r>
+              <w:rPr>
+                <w:lang w:val="en-US"/>
+              </w:rPr>
+              <w:t>IP</w:t>
+            </w:r>
+            <w:r>
+              <w:t>-адрес 91.220.106.9</w:t>
+            </w:r>
+          </w:p>
+          <w:p>
+            <w:pPr>
+              <w:spacing w:after="0" w:line="240" w:lineRule="auto"/>
+              <w:rPr>
+                <w:lang w:val="en-US"/>
+              </w:rPr>
+            </w:pPr>
+            <w:r>
+              <w:rPr>
+                <w:lang w:val="en-US"/>
+              </w:rPr>
+              <w:t>sudo ipfw add 100 fwd 91.220.106.9 tcp from table(1) to any</w:t>
+            </w:r>
+          </w:p>
+          <w:p>
+            <w:pPr>
+              <w:spacing w:after="0" w:line="240" w:lineRule="auto"/>
+            </w:pPr>
+            <w:r>
+              <w:t xml:space="preserve"># Перенаправляем трафик из таблицы 1 на </w:t>
+            </w:r>
+            <w:r>
+              <w:rPr>
+                <w:lang w:val="en-US"/>
+              </w:rPr>
+              <w:t>IP</w:t>
+            </w:r>
+            <w:r>
+              <w:t>-адрес 91.220.106.9 и порт 80</w:t>
+            </w:r>
+          </w:p>
+          <w:p>
+            <w:pPr>
+              <w:rPr>
+                <w:lang w:val="en-US"/>
+              </w:rPr>
+            </w:pPr>
+            <w:r>
+              <w:rPr>
+                <w:lang w:val="en-US"/>
+              </w:rPr>
+              <w:t>sudo ipfw add 101 fwd 91.220.106.9,80 tcp from table(1) to any dst-port 80</w:t>
+            </w:r>
+          </w:p>
+        </w:tc>
+      </w:tr>
+    </w:tbl>
     <w:p>
       <w:pPr>
         <w:pStyle w:val="1"/>
@@ -6656,6 +7065,7 @@
                 <w:lang w:val="en-US" w:eastAsia="ru-RU"/>
                 <w14:ligatures w14:val="none"/>
               </w:rPr>
+              <w:lastRenderedPageBreak/>
               <w:t>require</w:t>
             </w:r>
             <w:r>
@@ -8243,7 +8653,6 @@
                 <w:lang w:val="en-US" w:eastAsia="ru-RU"/>
                 <w14:ligatures w14:val="none"/>
               </w:rPr>
-              <w:lastRenderedPageBreak/>
               <w:t xml:space="preserve">    </w:t>
             </w:r>
             <w:r>
@@ -8577,7 +8986,6 @@
                 <w:lang w:val="en-US" w:eastAsia="ru-RU"/>
                 <w14:ligatures w14:val="none"/>
               </w:rPr>
-              <w:lastRenderedPageBreak/>
               <w:t>const</w:t>
             </w:r>
             <w:r>
@@ -11502,7 +11910,6 @@
                 <w:highlight w:val="yellow"/>
                 <w:lang w:val="en-US"/>
               </w:rPr>
-              <w:lastRenderedPageBreak/>
               <w:t>pfctl</w:t>
             </w:r>
             <w:r>
@@ -13440,6 +13847,7 @@
                 <w:highlight w:val="cyan"/>
                 <w:lang w:val="en-US"/>
               </w:rPr>
+              <w:lastRenderedPageBreak/>
               <w:t>pfctl -ss | awk '$7~/ESTABLISHED/ { print $4 "\t" $6 "\t" $7 }'</w:t>
             </w:r>
             <w:r>
@@ -13770,6 +14178,7 @@
                 <w:highlight w:val="yellow"/>
                 <w:lang w:val="en-US"/>
               </w:rPr>
+              <w:lastRenderedPageBreak/>
               <w:t>cat ./99_4hour_stat.sh</w:t>
             </w:r>
           </w:p>
@@ -13960,7 +14369,6 @@
         <w:rPr>
           <w:rStyle w:val="a6"/>
         </w:rPr>
-        <w:lastRenderedPageBreak/>
         <w:t>Обработка</w:t>
       </w:r>
       <w:r>
@@ -15944,6 +16352,7 @@
                 <w:lang w:val="en-US" w:eastAsia="ru-RU"/>
                 <w14:ligatures w14:val="none"/>
               </w:rPr>
+              <w:lastRenderedPageBreak/>
               <w:t>require</w:t>
             </w:r>
             <w:r>
@@ -17262,7 +17671,6 @@
                 <w:lang w:val="en-US" w:eastAsia="ru-RU"/>
                 <w14:ligatures w14:val="none"/>
               </w:rPr>
-              <w:lastRenderedPageBreak/>
               <w:t xml:space="preserve">  </w:t>
             </w:r>
             <w:r>
@@ -20277,6 +20685,7 @@
                 <w:lang w:val="en-US" w:eastAsia="ru-RU"/>
                 <w14:ligatures w14:val="none"/>
               </w:rPr>
+              <w:lastRenderedPageBreak/>
               <w:t xml:space="preserve">    </w:t>
             </w:r>
             <w:r>
@@ -24990,6 +25399,7 @@
               <w:rPr>
                 <w:lang w:val="pl-PL"/>
               </w:rPr>
+              <w:lastRenderedPageBreak/>
               <w:t>app.auth.plugin.js</w:t>
             </w:r>
           </w:p>
@@ -28402,6 +28812,7 @@
                 <w:lang w:eastAsia="ru-RU"/>
                 <w14:ligatures w14:val="none"/>
               </w:rPr>
+              <w:lastRenderedPageBreak/>
               <w:t>}</w:t>
             </w:r>
           </w:p>
@@ -29483,7 +29894,6 @@
                 <w:lang w:eastAsia="ru-RU"/>
                 <w14:ligatures w14:val="none"/>
               </w:rPr>
-              <w:lastRenderedPageBreak/>
               <w:t xml:space="preserve">  </w:t>
             </w:r>
             <w:r>
@@ -31501,6 +31911,7 @@
                 <w:lang w:val="en-US" w:eastAsia="ru-RU"/>
                 <w14:ligatures w14:val="none"/>
               </w:rPr>
+              <w:lastRenderedPageBreak/>
               <w:t>  "startDate": "2023-07-20T12:00:00",</w:t>
             </w:r>
           </w:p>
@@ -35916,7 +36327,6 @@
                 <w:lang w:val="en-US" w:eastAsia="ru-RU"/>
                 <w14:ligatures w14:val="none"/>
               </w:rPr>
-              <w:lastRenderedPageBreak/>
               <w:t xml:space="preserve">    </w:t>
             </w:r>
             <w:r>
@@ -38237,6 +38647,7 @@
                 <w:lang w:val="en-US" w:eastAsia="ru-RU"/>
                 <w14:ligatures w14:val="none"/>
               </w:rPr>
+              <w:lastRenderedPageBreak/>
               <w:t xml:space="preserve">  { </w:t>
             </w:r>
             <w:r>
@@ -40067,7 +40478,6 @@
                 <w:lang w:val="en-US" w:eastAsia="ru-RU"/>
                 <w14:ligatures w14:val="none"/>
               </w:rPr>
-              <w:lastRenderedPageBreak/>
               <w:t>const</w:t>
             </w:r>
             <w:r>
@@ -43416,6 +43826,7 @@
                 <w:lang w:val="en-US" w:eastAsia="ru-RU"/>
                 <w14:ligatures w14:val="none"/>
               </w:rPr>
+              <w:lastRenderedPageBreak/>
               <w:t xml:space="preserve">    </w:t>
             </w:r>
             <w:r>
@@ -45200,6 +45611,7 @@
           <w:noProof/>
           <w:lang w:val="en-US"/>
         </w:rPr>
+        <w:lastRenderedPageBreak/>
         <w:drawing>
           <wp:inline distT="0" distB="0" distL="0" distR="0" wp14:anchorId="038EC314" wp14:editId="0FA49B9E">
             <wp:extent cx="6645910" cy="1959610"/>
@@ -45300,6 +45712,7 @@
           <w:noProof/>
           <w:lang w:val="en-US"/>
         </w:rPr>
+        <w:lastRenderedPageBreak/>
         <w:drawing>
           <wp:inline distT="0" distB="0" distL="0" distR="0" wp14:anchorId="79D66E26" wp14:editId="102276C7">
             <wp:extent cx="6645910" cy="6136005"/>
@@ -45382,7 +45795,6 @@
           </w:tcPr>
           <w:p>
             <w:pPr>
-              <w:spacing w:after="0" w:line="240" w:lineRule="auto"/>
               <w:rPr>
                 <w:lang w:val="en-US"/>
               </w:rPr>
@@ -45396,7 +45808,6 @@
           </w:p>
           <w:p>
             <w:pPr>
-              <w:spacing w:after="0" w:line="240" w:lineRule="auto"/>
               <w:rPr>
                 <w:lang w:val="en-US"/>
               </w:rPr>
@@ -45410,7 +45821,6 @@
           </w:p>
           <w:p>
             <w:pPr>
-              <w:spacing w:after="0" w:line="240" w:lineRule="auto"/>
               <w:rPr>
                 <w:lang w:val="en-US"/>
               </w:rPr>
@@ -45418,7 +45828,6 @@
           </w:p>
           <w:p>
             <w:pPr>
-              <w:spacing w:after="0" w:line="240" w:lineRule="auto"/>
               <w:rPr>
                 <w:lang w:val="en-US"/>
               </w:rPr>
@@ -45432,7 +45841,6 @@
           </w:p>
           <w:p>
             <w:pPr>
-              <w:spacing w:after="0" w:line="240" w:lineRule="auto"/>
               <w:rPr>
                 <w:lang w:val="en-US"/>
               </w:rPr>
@@ -45446,7 +45854,6 @@
           </w:p>
           <w:p>
             <w:pPr>
-              <w:spacing w:after="0" w:line="240" w:lineRule="auto"/>
               <w:rPr>
                 <w:lang w:val="en-US"/>
               </w:rPr>
@@ -45460,7 +45867,6 @@
           </w:p>
           <w:p>
             <w:pPr>
-              <w:spacing w:after="0" w:line="240" w:lineRule="auto"/>
               <w:rPr>
                 <w:lang w:val="en-US"/>
               </w:rPr>
@@ -45474,7 +45880,6 @@
           </w:p>
           <w:p>
             <w:pPr>
-              <w:spacing w:after="0" w:line="240" w:lineRule="auto"/>
               <w:rPr>
                 <w:lang w:val="en-US"/>
               </w:rPr>
@@ -45488,7 +45893,6 @@
           </w:p>
           <w:p>
             <w:pPr>
-              <w:spacing w:after="0" w:line="240" w:lineRule="auto"/>
               <w:rPr>
                 <w:lang w:val="en-US"/>
               </w:rPr>
@@ -45502,7 +45906,6 @@
           </w:p>
           <w:p>
             <w:pPr>
-              <w:spacing w:after="0" w:line="240" w:lineRule="auto"/>
               <w:rPr>
                 <w:lang w:val="en-US"/>
               </w:rPr>
@@ -45516,7 +45919,6 @@
           </w:p>
           <w:p>
             <w:pPr>
-              <w:spacing w:after="0" w:line="240" w:lineRule="auto"/>
               <w:rPr>
                 <w:lang w:val="en-US"/>
               </w:rPr>
@@ -45530,7 +45932,6 @@
           </w:p>
           <w:p>
             <w:pPr>
-              <w:spacing w:after="0" w:line="240" w:lineRule="auto"/>
               <w:rPr>
                 <w:lang w:val="en-US"/>
               </w:rPr>
@@ -45544,7 +45945,6 @@
           </w:p>
           <w:p>
             <w:pPr>
-              <w:spacing w:after="0" w:line="240" w:lineRule="auto"/>
               <w:rPr>
                 <w:lang w:val="en-US"/>
               </w:rPr>
@@ -45558,7 +45958,6 @@
           </w:p>
           <w:p>
             <w:pPr>
-              <w:spacing w:after="0" w:line="240" w:lineRule="auto"/>
               <w:rPr>
                 <w:lang w:val="en-US"/>
               </w:rPr>
@@ -45572,7 +45971,6 @@
           </w:p>
           <w:p>
             <w:pPr>
-              <w:spacing w:after="0" w:line="240" w:lineRule="auto"/>
               <w:rPr>
                 <w:lang w:val="en-US"/>
               </w:rPr>
@@ -45586,7 +45984,6 @@
           </w:p>
           <w:p>
             <w:pPr>
-              <w:spacing w:after="0" w:line="240" w:lineRule="auto"/>
               <w:rPr>
                 <w:lang w:val="en-US"/>
               </w:rPr>
@@ -45600,7 +45997,6 @@
           </w:p>
           <w:p>
             <w:pPr>
-              <w:spacing w:after="0" w:line="240" w:lineRule="auto"/>
               <w:rPr>
                 <w:lang w:val="en-US"/>
               </w:rPr>
@@ -45650,7 +46046,6 @@
           </w:p>
           <w:p>
             <w:pPr>
-              <w:spacing w:after="0" w:line="240" w:lineRule="auto"/>
               <w:rPr>
                 <w:lang w:val="en-US"/>
               </w:rPr>
@@ -45659,39 +46054,57 @@
               <w:rPr>
                 <w:lang w:val="en-US"/>
               </w:rPr>
+              <w:t xml:space="preserve">    return '</w:t>
+            </w:r>
+            <w:r>
+              <w:rPr>
+                <w:lang w:val="pl-PL"/>
+              </w:rPr>
+              <w:t>Ошибка</w:t>
+            </w:r>
+            <w:r>
+              <w:rPr>
+                <w:lang w:val="en-US"/>
+              </w:rPr>
+              <w:t>';</w:t>
+            </w:r>
+          </w:p>
+          <w:p>
+            <w:pPr>
+              <w:rPr>
+                <w:lang w:val="en-US"/>
+              </w:rPr>
+            </w:pPr>
+            <w:r>
+              <w:rPr>
+                <w:lang w:val="en-US"/>
+              </w:rPr>
               <w:lastRenderedPageBreak/>
-              <w:t xml:space="preserve">    return '</w:t>
-            </w:r>
-            <w:r>
-              <w:rPr>
-                <w:lang w:val="pl-PL"/>
-              </w:rPr>
-              <w:t>Ошибка</w:t>
-            </w:r>
-            <w:r>
+              <w:t xml:space="preserve">  }</w:t>
+            </w:r>
+          </w:p>
+          <w:p>
+            <w:pPr>
               <w:rPr>
                 <w:lang w:val="en-US"/>
               </w:rPr>
-              <w:t>';</w:t>
-            </w:r>
-          </w:p>
-          <w:p>
-            <w:pPr>
-              <w:spacing w:after="0" w:line="240" w:lineRule="auto"/>
+            </w:pPr>
+            <w:r>
               <w:rPr>
                 <w:lang w:val="en-US"/>
               </w:rPr>
-            </w:pPr>
-            <w:r>
+              <w:t>}</w:t>
+            </w:r>
+          </w:p>
+          <w:p>
+            <w:pPr>
               <w:rPr>
                 <w:lang w:val="en-US"/>
               </w:rPr>
-              <w:t xml:space="preserve">  }</w:t>
-            </w:r>
-          </w:p>
-          <w:p>
-            <w:pPr>
-              <w:spacing w:after="0" w:line="240" w:lineRule="auto"/>
+            </w:pPr>
+          </w:p>
+          <w:p>
+            <w:pPr>
               <w:rPr>
                 <w:lang w:val="en-US"/>
               </w:rPr>
@@ -45700,76 +46113,50 @@
               <w:rPr>
                 <w:lang w:val="en-US"/>
               </w:rPr>
+              <w:t>async function main() {</w:t>
+            </w:r>
+          </w:p>
+          <w:p>
+            <w:pPr>
+              <w:rPr>
+                <w:lang w:val="en-US"/>
+              </w:rPr>
+            </w:pPr>
+            <w:r>
+              <w:rPr>
+                <w:lang w:val="en-US"/>
+              </w:rPr>
+              <w:t xml:space="preserve">  const response = await snmpwalk(['-v', '2c', '-c', 'public', '-OXsq', '-On', '192.168.156.10', '.1.3.6.1.2.1.17.7.1.2.2.1.2.616'], '164.147.76.110.114.120');</w:t>
+            </w:r>
+          </w:p>
+          <w:p>
+            <w:pPr>
+              <w:rPr>
+                <w:lang w:val="en-US"/>
+              </w:rPr>
+            </w:pPr>
+            <w:r>
+              <w:rPr>
+                <w:lang w:val="en-US"/>
+              </w:rPr>
+              <w:t xml:space="preserve">  console.log('response', response);</w:t>
+            </w:r>
+          </w:p>
+          <w:p>
+            <w:pPr>
+              <w:rPr>
+                <w:lang w:val="en-US"/>
+              </w:rPr>
+            </w:pPr>
+            <w:r>
+              <w:rPr>
+                <w:lang w:val="en-US"/>
+              </w:rPr>
               <w:t>}</w:t>
             </w:r>
           </w:p>
           <w:p>
             <w:pPr>
-              <w:spacing w:after="0" w:line="240" w:lineRule="auto"/>
-              <w:rPr>
-                <w:lang w:val="en-US"/>
-              </w:rPr>
-            </w:pPr>
-          </w:p>
-          <w:p>
-            <w:pPr>
-              <w:spacing w:after="0" w:line="240" w:lineRule="auto"/>
-              <w:rPr>
-                <w:lang w:val="en-US"/>
-              </w:rPr>
-            </w:pPr>
-            <w:r>
-              <w:rPr>
-                <w:lang w:val="en-US"/>
-              </w:rPr>
-              <w:t>async function main() {</w:t>
-            </w:r>
-          </w:p>
-          <w:p>
-            <w:pPr>
-              <w:spacing w:after="0" w:line="240" w:lineRule="auto"/>
-              <w:rPr>
-                <w:lang w:val="en-US"/>
-              </w:rPr>
-            </w:pPr>
-            <w:r>
-              <w:rPr>
-                <w:lang w:val="en-US"/>
-              </w:rPr>
-              <w:t xml:space="preserve">  const response = await snmpwalk(['-v', '2c', '-c', 'public', '-OXsq', '-On', '192.168.156.10', '.1.3.6.1.2.1.17.7.1.2.2.1.2.616'], '164.147.76.110.114.120');</w:t>
-            </w:r>
-          </w:p>
-          <w:p>
-            <w:pPr>
-              <w:spacing w:after="0" w:line="240" w:lineRule="auto"/>
-              <w:rPr>
-                <w:lang w:val="en-US"/>
-              </w:rPr>
-            </w:pPr>
-            <w:r>
-              <w:rPr>
-                <w:lang w:val="en-US"/>
-              </w:rPr>
-              <w:t xml:space="preserve">  console.log('response', response);</w:t>
-            </w:r>
-          </w:p>
-          <w:p>
-            <w:pPr>
-              <w:spacing w:after="0" w:line="240" w:lineRule="auto"/>
-              <w:rPr>
-                <w:lang w:val="en-US"/>
-              </w:rPr>
-            </w:pPr>
-            <w:r>
-              <w:rPr>
-                <w:lang w:val="en-US"/>
-              </w:rPr>
-              <w:t>}</w:t>
-            </w:r>
-          </w:p>
-          <w:p>
-            <w:pPr>
-              <w:spacing w:after="0" w:line="240" w:lineRule="auto"/>
               <w:rPr>
                 <w:lang w:val="en-US"/>
               </w:rPr>
@@ -46295,6 +46682,119 @@
     </w:lvl>
   </w:abstractNum>
   <w:abstractNum w:abstractNumId="4" w15:restartNumberingAfterBreak="0">
+    <w:nsid w:val="51317A0B"/>
+    <w:multiLevelType w:val="multilevel"/>
+    <w:tmpl w:val="8B04950C"/>
+    <w:lvl w:ilvl="0">
+      <w:start w:val="1"/>
+      <w:numFmt w:val="decimal"/>
+      <w:lvlText w:val="%1."/>
+      <w:lvlJc w:val="left"/>
+      <w:pPr>
+        <w:ind w:left="390" w:hanging="390"/>
+      </w:pPr>
+      <w:rPr>
+        <w:rFonts w:hint="default"/>
+      </w:rPr>
+    </w:lvl>
+    <w:lvl w:ilvl="1">
+      <w:start w:val="1"/>
+      <w:numFmt w:val="decimal"/>
+      <w:lvlText w:val="%1.%2."/>
+      <w:lvlJc w:val="left"/>
+      <w:pPr>
+        <w:ind w:left="720" w:hanging="720"/>
+      </w:pPr>
+      <w:rPr>
+        <w:rFonts w:hint="default"/>
+      </w:rPr>
+    </w:lvl>
+    <w:lvl w:ilvl="2">
+      <w:start w:val="1"/>
+      <w:numFmt w:val="decimal"/>
+      <w:lvlText w:val="%1.%2.%3."/>
+      <w:lvlJc w:val="left"/>
+      <w:pPr>
+        <w:ind w:left="720" w:hanging="720"/>
+      </w:pPr>
+      <w:rPr>
+        <w:rFonts w:hint="default"/>
+      </w:rPr>
+    </w:lvl>
+    <w:lvl w:ilvl="3">
+      <w:start w:val="1"/>
+      <w:numFmt w:val="decimal"/>
+      <w:lvlText w:val="%1.%2.%3.%4."/>
+      <w:lvlJc w:val="left"/>
+      <w:pPr>
+        <w:ind w:left="1080" w:hanging="1080"/>
+      </w:pPr>
+      <w:rPr>
+        <w:rFonts w:hint="default"/>
+      </w:rPr>
+    </w:lvl>
+    <w:lvl w:ilvl="4">
+      <w:start w:val="1"/>
+      <w:numFmt w:val="decimal"/>
+      <w:lvlText w:val="%1.%2.%3.%4.%5."/>
+      <w:lvlJc w:val="left"/>
+      <w:pPr>
+        <w:ind w:left="1080" w:hanging="1080"/>
+      </w:pPr>
+      <w:rPr>
+        <w:rFonts w:hint="default"/>
+      </w:rPr>
+    </w:lvl>
+    <w:lvl w:ilvl="5">
+      <w:start w:val="1"/>
+      <w:numFmt w:val="decimal"/>
+      <w:lvlText w:val="%1.%2.%3.%4.%5.%6."/>
+      <w:lvlJc w:val="left"/>
+      <w:pPr>
+        <w:ind w:left="1440" w:hanging="1440"/>
+      </w:pPr>
+      <w:rPr>
+        <w:rFonts w:hint="default"/>
+      </w:rPr>
+    </w:lvl>
+    <w:lvl w:ilvl="6">
+      <w:start w:val="1"/>
+      <w:numFmt w:val="decimal"/>
+      <w:lvlText w:val="%1.%2.%3.%4.%5.%6.%7."/>
+      <w:lvlJc w:val="left"/>
+      <w:pPr>
+        <w:ind w:left="1440" w:hanging="1440"/>
+      </w:pPr>
+      <w:rPr>
+        <w:rFonts w:hint="default"/>
+      </w:rPr>
+    </w:lvl>
+    <w:lvl w:ilvl="7">
+      <w:start w:val="1"/>
+      <w:numFmt w:val="decimal"/>
+      <w:lvlText w:val="%1.%2.%3.%4.%5.%6.%7.%8."/>
+      <w:lvlJc w:val="left"/>
+      <w:pPr>
+        <w:ind w:left="1800" w:hanging="1800"/>
+      </w:pPr>
+      <w:rPr>
+        <w:rFonts w:hint="default"/>
+      </w:rPr>
+    </w:lvl>
+    <w:lvl w:ilvl="8">
+      <w:start w:val="1"/>
+      <w:numFmt w:val="decimal"/>
+      <w:lvlText w:val="%1.%2.%3.%4.%5.%6.%7.%8.%9."/>
+      <w:lvlJc w:val="left"/>
+      <w:pPr>
+        <w:ind w:left="1800" w:hanging="1800"/>
+      </w:pPr>
+      <w:rPr>
+        <w:rFonts w:hint="default"/>
+      </w:rPr>
+    </w:lvl>
+  </w:abstractNum>
+  <w:abstractNum w:abstractNumId="5" w15:restartNumberingAfterBreak="0">
     <w:nsid w:val="59D74468"/>
     <w:multiLevelType w:val="hybridMultilevel"/>
     <w:tmpl w:val="C42425E8"/>
@@ -46383,7 +46883,7 @@
       </w:pPr>
     </w:lvl>
   </w:abstractNum>
-  <w:abstractNum w:abstractNumId="5" w15:restartNumberingAfterBreak="0">
+  <w:abstractNum w:abstractNumId="6" w15:restartNumberingAfterBreak="0">
     <w:nsid w:val="74CD398E"/>
     <w:multiLevelType w:val="multilevel"/>
     <w:tmpl w:val="88FEE780"/>
@@ -46536,7 +47036,7 @@
     <w:abstractNumId w:val="1"/>
   </w:num>
   <w:num w:numId="2" w16cid:durableId="28529009">
-    <w:abstractNumId w:val="4"/>
+    <w:abstractNumId w:val="5"/>
   </w:num>
   <w:num w:numId="3" w16cid:durableId="397092330">
     <w:abstractNumId w:val="0"/>
@@ -46548,7 +47048,10 @@
     <w:abstractNumId w:val="2"/>
   </w:num>
   <w:num w:numId="6" w16cid:durableId="2092045633">
-    <w:abstractNumId w:val="5"/>
+    <w:abstractNumId w:val="6"/>
+  </w:num>
+  <w:num w:numId="7" w16cid:durableId="1018120172">
+    <w:abstractNumId w:val="4"/>
   </w:num>
 </w:numbering>
 </file>
@@ -46975,6 +47478,28 @@
       <w:szCs w:val="32"/>
     </w:rPr>
   </w:style>
+  <w:style w:type="paragraph" w:styleId="2">
+    <w:name w:val="heading 2"/>
+    <w:basedOn w:val="a"/>
+    <w:next w:val="a"/>
+    <w:link w:val="20"/>
+    <w:uiPriority w:val="9"/>
+    <w:unhideWhenUsed/>
+    <w:qFormat/>
+    <w:rsid w:val="00A25925"/>
+    <w:pPr>
+      <w:keepNext/>
+      <w:keepLines/>
+      <w:spacing w:before="40" w:after="0"/>
+      <w:outlineLvl w:val="1"/>
+    </w:pPr>
+    <w:rPr>
+      <w:rFonts w:asciiTheme="majorHAnsi" w:eastAsiaTheme="majorEastAsia" w:hAnsiTheme="majorHAnsi" w:cstheme="majorBidi"/>
+      <w:color w:val="2F5496" w:themeColor="accent1" w:themeShade="BF"/>
+      <w:sz w:val="26"/>
+      <w:szCs w:val="26"/>
+    </w:rPr>
+  </w:style>
   <w:style w:type="character" w:default="1" w:styleId="a0">
     <w:name w:val="Default Paragraph Font"/>
     <w:uiPriority w:val="1"/>
@@ -47171,6 +47696,19 @@
       <w:szCs w:val="24"/>
       <w:lang w:eastAsia="ru-RU"/>
       <w14:ligatures w14:val="none"/>
+    </w:rPr>
+  </w:style>
+  <w:style w:type="character" w:customStyle="1" w:styleId="20">
+    <w:name w:val="Заголовок 2 Знак"/>
+    <w:basedOn w:val="a0"/>
+    <w:link w:val="2"/>
+    <w:uiPriority w:val="9"/>
+    <w:rsid w:val="00A25925"/>
+    <w:rPr>
+      <w:rFonts w:asciiTheme="majorHAnsi" w:eastAsiaTheme="majorEastAsia" w:hAnsiTheme="majorHAnsi" w:cstheme="majorBidi"/>
+      <w:color w:val="2F5496" w:themeColor="accent1" w:themeShade="BF"/>
+      <w:sz w:val="26"/>
+      <w:szCs w:val="26"/>
     </w:rPr>
   </w:style>
 </w:styles>

</xml_diff>

<commit_message>
go to [Redirect API] Service https
</commit_message>
<xml_diff>
--- a/docs/ConnectivityMaster.docx
+++ b/docs/ConnectivityMaster.docx
@@ -6245,25 +6245,7 @@
           <w:u w:val="single"/>
           <w:lang w:val="en-US"/>
         </w:rPr>
-        <w:t xml:space="preserve"> </w:t>
-      </w:r>
-      <w:r>
-        <w:rPr>
-          <w:b/>
-          <w:bCs/>
-          <w:u w:val="single"/>
-          <w:lang w:val="en-US"/>
-        </w:rPr>
-        <w:t>Forward -o</w:t>
-      </w:r>
-      <w:r>
-        <w:rPr>
-          <w:b/>
-          <w:bCs/>
-          <w:u w:val="single"/>
-          <w:lang w:val="en-US"/>
-        </w:rPr>
-        <w:t>ff</w:t>
+        <w:t xml:space="preserve"> Forward -off</w:t>
       </w:r>
     </w:p>
     <w:p>
@@ -6290,24 +6272,26 @@
             <w:tcW w:w="10456" w:type="dxa"/>
           </w:tcPr>
           <w:p>
-            <w:pPr>
-              <w:spacing w:after="0" w:line="240" w:lineRule="auto"/>
-            </w:pPr>
             <w:r>
               <w:t># Создайте правило для перенаправления</w:t>
             </w:r>
           </w:p>
           <w:p>
             <w:pPr>
-              <w:spacing w:after="0" w:line="240" w:lineRule="auto"/>
-            </w:pPr>
-            <w:r>
               <w:rPr>
                 <w:lang w:val="en-US"/>
               </w:rPr>
+            </w:pPr>
+            <w:r>
+              <w:rPr>
+                <w:lang w:val="en-US"/>
+              </w:rPr>
               <w:t>sudo</w:t>
             </w:r>
             <w:r>
+              <w:rPr>
+                <w:lang w:val="en-US"/>
+              </w:rPr>
               <w:t xml:space="preserve"> </w:t>
             </w:r>
             <w:r>
@@ -6317,6 +6301,9 @@
               <w:t>ipfw</w:t>
             </w:r>
             <w:r>
+              <w:rPr>
+                <w:lang w:val="en-US"/>
+              </w:rPr>
               <w:t xml:space="preserve"> </w:t>
             </w:r>
             <w:r>
@@ -6326,6 +6313,9 @@
               <w:t>add</w:t>
             </w:r>
             <w:r>
+              <w:rPr>
+                <w:lang w:val="en-US"/>
+              </w:rPr>
               <w:t xml:space="preserve"> 100 </w:t>
             </w:r>
             <w:r>
@@ -6335,6 +6325,9 @@
               <w:t>fwd</w:t>
             </w:r>
             <w:r>
+              <w:rPr>
+                <w:lang w:val="en-US"/>
+              </w:rPr>
               <w:t xml:space="preserve"> 91.220.106.9 </w:t>
             </w:r>
             <w:r>
@@ -6344,6 +6337,9 @@
               <w:t>tcp</w:t>
             </w:r>
             <w:r>
+              <w:rPr>
+                <w:lang w:val="en-US"/>
+              </w:rPr>
               <w:t xml:space="preserve"> </w:t>
             </w:r>
             <w:r>
@@ -6353,6 +6349,9 @@
               <w:t>from</w:t>
             </w:r>
             <w:r>
+              <w:rPr>
+                <w:lang w:val="en-US"/>
+              </w:rPr>
               <w:t xml:space="preserve"> 192.168.55.65 </w:t>
             </w:r>
             <w:r>
@@ -6362,6 +6361,9 @@
               <w:t>to</w:t>
             </w:r>
             <w:r>
+              <w:rPr>
+                <w:lang w:val="en-US"/>
+              </w:rPr>
               <w:t xml:space="preserve"> </w:t>
             </w:r>
             <w:r>
@@ -6373,13 +6375,12 @@
           </w:p>
           <w:p>
             <w:pPr>
-              <w:spacing w:after="0" w:line="240" w:lineRule="auto"/>
-            </w:pPr>
-          </w:p>
-          <w:p>
-            <w:pPr>
-              <w:spacing w:after="0" w:line="240" w:lineRule="auto"/>
-            </w:pPr>
+              <w:rPr>
+                <w:lang w:val="en-US"/>
+              </w:rPr>
+            </w:pPr>
+          </w:p>
+          <w:p>
             <w:r>
               <w:t># Добавьте правило для перенаправления на конкретную страницу (например, /</w:t>
             </w:r>
@@ -6424,7 +6425,6 @@
           </w:tcPr>
           <w:p>
             <w:pPr>
-              <w:spacing w:after="0" w:line="240" w:lineRule="auto"/>
               <w:rPr>
                 <w:highlight w:val="yellow"/>
                 <w:lang w:val="en-US"/>
@@ -6440,7 +6440,6 @@
           </w:p>
           <w:p>
             <w:pPr>
-              <w:spacing w:after="0" w:line="240" w:lineRule="auto"/>
               <w:rPr>
                 <w:highlight w:val="yellow"/>
                 <w:lang w:val="en-US"/>
@@ -6456,7 +6455,6 @@
           </w:p>
           <w:p>
             <w:pPr>
-              <w:spacing w:after="0" w:line="240" w:lineRule="auto"/>
               <w:rPr>
                 <w:highlight w:val="yellow"/>
                 <w:lang w:val="en-US"/>
@@ -6472,7 +6470,6 @@
           </w:p>
           <w:p>
             <w:pPr>
-              <w:spacing w:after="0" w:line="240" w:lineRule="auto"/>
               <w:rPr>
                 <w:highlight w:val="yellow"/>
                 <w:lang w:val="en-US"/>
@@ -6481,32 +6478,31 @@
           </w:p>
           <w:p>
             <w:pPr>
-              <w:spacing w:after="0" w:line="240" w:lineRule="auto"/>
-              <w:rPr>
-                <w:highlight w:val="yellow"/>
-              </w:rPr>
-            </w:pPr>
-            <w:r>
               <w:rPr>
                 <w:highlight w:val="yellow"/>
                 <w:lang w:val="en-US"/>
               </w:rPr>
-              <w:t xml:space="preserve">    RewriteEngine On</w:t>
-            </w:r>
-          </w:p>
-          <w:p>
-            <w:pPr>
-              <w:spacing w:after="0" w:line="240" w:lineRule="auto"/>
+            </w:pPr>
+            <w:r>
               <w:rPr>
                 <w:highlight w:val="yellow"/>
                 <w:lang w:val="en-US"/>
               </w:rPr>
-            </w:pPr>
-            <w:r>
+              <w:t xml:space="preserve">    RewriteEngine On</w:t>
+            </w:r>
+          </w:p>
+          <w:p>
+            <w:pPr>
               <w:rPr>
                 <w:highlight w:val="yellow"/>
                 <w:lang w:val="en-US"/>
               </w:rPr>
+            </w:pPr>
+            <w:r>
+              <w:rPr>
+                <w:highlight w:val="yellow"/>
+                <w:lang w:val="en-US"/>
+              </w:rPr>
               <w:t xml:space="preserve">    RewriteRule ^/redirect\.html$ /нужный_путь_к_странице [R,L]</w:t>
             </w:r>
           </w:p>
@@ -6519,6 +6515,102 @@
             <w:r>
               <w:rPr>
                 <w:highlight w:val="yellow"/>
+                <w:lang w:val="en-US"/>
+              </w:rPr>
+              <w:t>&lt;/VirtualHost&gt;</w:t>
+            </w:r>
+          </w:p>
+          <w:p>
+            <w:pPr>
+              <w:spacing w:after="0" w:line="240" w:lineRule="auto"/>
+              <w:rPr>
+                <w:b/>
+                <w:bCs/>
+                <w:highlight w:val="green"/>
+                <w:lang w:val="en-US"/>
+              </w:rPr>
+            </w:pPr>
+            <w:r>
+              <w:rPr>
+                <w:b/>
+                <w:bCs/>
+                <w:highlight w:val="green"/>
+                <w:lang w:val="en-US"/>
+              </w:rPr>
+              <w:t>&lt;VirtualHost *:7878&gt;</w:t>
+            </w:r>
+          </w:p>
+          <w:p>
+            <w:pPr>
+              <w:spacing w:after="0" w:line="240" w:lineRule="auto"/>
+              <w:rPr>
+                <w:b/>
+                <w:bCs/>
+                <w:highlight w:val="green"/>
+                <w:lang w:val="en-US"/>
+              </w:rPr>
+            </w:pPr>
+            <w:r>
+              <w:rPr>
+                <w:b/>
+                <w:bCs/>
+                <w:highlight w:val="green"/>
+                <w:lang w:val="en-US"/>
+              </w:rPr>
+              <w:t xml:space="preserve">    DocumentRoot "${SRVROOT}/htdocs"</w:t>
+            </w:r>
+          </w:p>
+          <w:p>
+            <w:pPr>
+              <w:spacing w:after="0" w:line="240" w:lineRule="auto"/>
+              <w:rPr>
+                <w:b/>
+                <w:bCs/>
+                <w:highlight w:val="green"/>
+                <w:lang w:val="en-US"/>
+              </w:rPr>
+            </w:pPr>
+            <w:r>
+              <w:rPr>
+                <w:b/>
+                <w:bCs/>
+                <w:highlight w:val="green"/>
+                <w:lang w:val="en-US"/>
+              </w:rPr>
+              <w:t xml:space="preserve">    ServerName 127.0.0.1</w:t>
+            </w:r>
+          </w:p>
+          <w:p>
+            <w:pPr>
+              <w:spacing w:after="0" w:line="240" w:lineRule="auto"/>
+              <w:rPr>
+                <w:b/>
+                <w:bCs/>
+                <w:highlight w:val="green"/>
+                <w:lang w:val="en-US"/>
+              </w:rPr>
+            </w:pPr>
+            <w:r>
+              <w:rPr>
+                <w:b/>
+                <w:bCs/>
+                <w:highlight w:val="green"/>
+                <w:lang w:val="en-US"/>
+              </w:rPr>
+              <w:t xml:space="preserve">    Redirect / http://127.0.0.1:80/redirect.html</w:t>
+            </w:r>
+          </w:p>
+          <w:p>
+            <w:pPr>
+              <w:rPr>
+                <w:lang w:val="en-US"/>
+              </w:rPr>
+            </w:pPr>
+            <w:r>
+              <w:rPr>
+                <w:b/>
+                <w:bCs/>
+                <w:highlight w:val="green"/>
                 <w:lang w:val="en-US"/>
               </w:rPr>
               <w:t>&lt;/VirtualHost&gt;</w:t>
@@ -6533,7 +6625,6 @@
           </w:tcPr>
           <w:p>
             <w:pPr>
-              <w:spacing w:after="0" w:line="240" w:lineRule="auto"/>
               <w:rPr>
                 <w:lang w:val="en-US"/>
               </w:rPr>
@@ -6567,9 +6658,6 @@
             <w:tcW w:w="10456" w:type="dxa"/>
           </w:tcPr>
           <w:p>
-            <w:pPr>
-              <w:spacing w:after="0" w:line="240" w:lineRule="auto"/>
-            </w:pPr>
             <w:r>
               <w:t xml:space="preserve"># Перенаправляем трафик из таблицы 1 на </w:t>
             </w:r>
@@ -6585,7 +6673,6 @@
           </w:p>
           <w:p>
             <w:pPr>
-              <w:spacing w:after="0" w:line="240" w:lineRule="auto"/>
               <w:rPr>
                 <w:lang w:val="en-US"/>
               </w:rPr>
@@ -6598,9 +6685,6 @@
             </w:r>
           </w:p>
           <w:p>
-            <w:pPr>
-              <w:spacing w:after="0" w:line="240" w:lineRule="auto"/>
-            </w:pPr>
             <w:r>
               <w:t xml:space="preserve"># Перенаправляем трафик из таблицы 1 на </w:t>
             </w:r>
@@ -6761,6 +6845,7 @@
                 <w:lang w:val="en-US" w:eastAsia="ru-RU"/>
                 <w14:ligatures w14:val="none"/>
               </w:rPr>
+              <w:lastRenderedPageBreak/>
               <w:t>PORT</w:t>
             </w:r>
             <w:r>
@@ -7065,7 +7150,6 @@
                 <w:lang w:val="en-US" w:eastAsia="ru-RU"/>
                 <w14:ligatures w14:val="none"/>
               </w:rPr>
-              <w:lastRenderedPageBreak/>
               <w:t>require</w:t>
             </w:r>
             <w:r>
@@ -11022,6 +11106,7 @@
                 <w:lang w:val="en-US" w:eastAsia="ru-RU"/>
                 <w14:ligatures w14:val="none"/>
               </w:rPr>
+              <w:lastRenderedPageBreak/>
               <w:t>  }</w:t>
             </w:r>
           </w:p>
@@ -13647,6 +13732,7 @@
                 <w:szCs w:val="20"/>
                 <w:lang w:val="en-US"/>
               </w:rPr>
+              <w:lastRenderedPageBreak/>
               <w:t>pfctl -ss | awk '{ print $4 "\t" $6 "\t" $7 }'| awk -F ':' '/\(1</w:t>
             </w:r>
             <w:r>
@@ -13847,7 +13933,6 @@
                 <w:highlight w:val="cyan"/>
                 <w:lang w:val="en-US"/>
               </w:rPr>
-              <w:lastRenderedPageBreak/>
               <w:t>pfctl -ss | awk '$7~/ESTABLISHED/ { print $4 "\t" $6 "\t" $7 }'</w:t>
             </w:r>
             <w:r>
@@ -14178,7 +14263,6 @@
                 <w:highlight w:val="yellow"/>
                 <w:lang w:val="en-US"/>
               </w:rPr>
-              <w:lastRenderedPageBreak/>
               <w:t>cat ./99_4hour_stat.sh</w:t>
             </w:r>
           </w:p>
@@ -16073,6 +16157,7 @@
         <w:rPr>
           <w:lang w:val="pl-PL"/>
         </w:rPr>
+        <w:lastRenderedPageBreak/>
         <w:t>Middleware for api</w:t>
       </w:r>
     </w:p>
@@ -16352,7 +16437,6 @@
                 <w:lang w:val="en-US" w:eastAsia="ru-RU"/>
                 <w14:ligatures w14:val="none"/>
               </w:rPr>
-              <w:lastRenderedPageBreak/>
               <w:t>require</w:t>
             </w:r>
             <w:r>
@@ -20046,6 +20130,7 @@
                 <w:lang w:val="en-US" w:eastAsia="ru-RU"/>
                 <w14:ligatures w14:val="none"/>
               </w:rPr>
+              <w:lastRenderedPageBreak/>
               <w:t>const</w:t>
             </w:r>
             <w:r>
@@ -20685,7 +20770,6 @@
                 <w:lang w:val="en-US" w:eastAsia="ru-RU"/>
                 <w14:ligatures w14:val="none"/>
               </w:rPr>
-              <w:lastRenderedPageBreak/>
               <w:t xml:space="preserve">    </w:t>
             </w:r>
             <w:r>
@@ -24548,6 +24632,7 @@
                 <w:lang w:val="en-US" w:eastAsia="ru-RU"/>
                 <w14:ligatures w14:val="none"/>
               </w:rPr>
+              <w:lastRenderedPageBreak/>
               <w:t xml:space="preserve">  } </w:t>
             </w:r>
             <w:r>
@@ -28620,6 +28705,7 @@
                 <w:lang w:val="en-US" w:eastAsia="ru-RU"/>
                 <w14:ligatures w14:val="none"/>
               </w:rPr>
+              <w:lastRenderedPageBreak/>
               <w:t xml:space="preserve">        </w:t>
             </w:r>
             <w:r>
@@ -28812,7 +28898,6 @@
                 <w:lang w:eastAsia="ru-RU"/>
                 <w14:ligatures w14:val="none"/>
               </w:rPr>
-              <w:lastRenderedPageBreak/>
               <w:t>}</w:t>
             </w:r>
           </w:p>
@@ -31635,6 +31720,7 @@
                 <w:lang w:val="en-US" w:eastAsia="ru-RU"/>
                 <w14:ligatures w14:val="none"/>
               </w:rPr>
+              <w:lastRenderedPageBreak/>
               <w:t>url</w:t>
             </w:r>
             <w:r>
@@ -31911,7 +31997,6 @@
                 <w:lang w:val="en-US" w:eastAsia="ru-RU"/>
                 <w14:ligatures w14:val="none"/>
               </w:rPr>
-              <w:lastRenderedPageBreak/>
               <w:t>  "startDate": "2023-07-20T12:00:00",</w:t>
             </w:r>
           </w:p>
@@ -35105,6 +35190,7 @@
                 <w:lang w:val="en-US" w:eastAsia="ru-RU"/>
                 <w14:ligatures w14:val="none"/>
               </w:rPr>
+              <w:lastRenderedPageBreak/>
               <w:t xml:space="preserve">          </w:t>
             </w:r>
             <w:r>
@@ -38101,6 +38187,7 @@
                 <w:lang w:val="en-US" w:eastAsia="ru-RU"/>
                 <w14:ligatures w14:val="none"/>
               </w:rPr>
+              <w:lastRenderedPageBreak/>
               <w:t>const</w:t>
             </w:r>
             <w:r>
@@ -38647,7 +38734,6 @@
                 <w:lang w:val="en-US" w:eastAsia="ru-RU"/>
                 <w14:ligatures w14:val="none"/>
               </w:rPr>
-              <w:lastRenderedPageBreak/>
               <w:t xml:space="preserve">  { </w:t>
             </w:r>
             <w:r>
@@ -40628,7 +40714,6 @@
                 <w:lang w:val="en-US" w:eastAsia="ru-RU"/>
                 <w14:ligatures w14:val="none"/>
               </w:rPr>
-              <w:lastRenderedPageBreak/>
               <w:t>async</w:t>
             </w:r>
             <w:r>
@@ -43757,6 +43842,7 @@
                 <w:lang w:val="en-US" w:eastAsia="ru-RU"/>
                 <w14:ligatures w14:val="none"/>
               </w:rPr>
+              <w:lastRenderedPageBreak/>
               <w:t>      }</w:t>
             </w:r>
           </w:p>
@@ -43826,7 +43912,6 @@
                 <w:lang w:val="en-US" w:eastAsia="ru-RU"/>
                 <w14:ligatures w14:val="none"/>
               </w:rPr>
-              <w:lastRenderedPageBreak/>
               <w:t xml:space="preserve">    </w:t>
             </w:r>
             <w:r>
@@ -46178,6 +46263,321 @@
         </w:tc>
       </w:tr>
     </w:tbl>
+    <w:p>
+      <w:pPr>
+        <w:rPr>
+          <w:lang w:val="en-US"/>
+        </w:rPr>
+      </w:pPr>
+    </w:p>
+    <w:p>
+      <w:pPr>
+        <w:pStyle w:val="1"/>
+        <w:numPr>
+          <w:ilvl w:val="0"/>
+          <w:numId w:val="1"/>
+        </w:numPr>
+        <w:rPr>
+          <w:lang w:val="en-US"/>
+        </w:rPr>
+      </w:pPr>
+      <w:r>
+        <w:rPr>
+          <w:lang w:val="en-US"/>
+        </w:rPr>
+        <w:t>Apache &amp; redirect</w:t>
+      </w:r>
+      <w:r>
+        <w:rPr>
+          <w:lang w:val="en-US"/>
+        </w:rPr>
+        <w:t xml:space="preserve"> + ipfw fwd</w:t>
+      </w:r>
+    </w:p>
+    <w:tbl>
+      <w:tblPr>
+        <w:tblStyle w:val="a3"/>
+        <w:tblW w:w="0" w:type="auto"/>
+        <w:tblLook w:val="04A0" w:firstRow="1" w:lastRow="0" w:firstColumn="1" w:lastColumn="0" w:noHBand="0" w:noVBand="1"/>
+      </w:tblPr>
+      <w:tblGrid>
+        <w:gridCol w:w="10456"/>
+      </w:tblGrid>
+      <w:tr>
+        <w:tc>
+          <w:tcPr>
+            <w:tcW w:w="10456" w:type="dxa"/>
+          </w:tcPr>
+          <w:p>
+            <w:pPr>
+              <w:rPr>
+                <w:sz w:val="28"/>
+                <w:szCs w:val="28"/>
+                <w:lang w:val="en-US"/>
+              </w:rPr>
+            </w:pPr>
+            <w:r>
+              <w:rPr>
+                <w:sz w:val="28"/>
+                <w:szCs w:val="28"/>
+                <w:lang w:val="en-US"/>
+              </w:rPr>
+              <w:t xml:space="preserve">Listen </w:t>
+            </w:r>
+            <w:r>
+              <w:rPr>
+                <w:sz w:val="28"/>
+                <w:szCs w:val="28"/>
+                <w:lang w:val="en-US"/>
+              </w:rPr>
+              <w:t>XXX , where XXX is a basical port</w:t>
+            </w:r>
+          </w:p>
+          <w:p>
+            <w:pPr>
+              <w:rPr>
+                <w:sz w:val="28"/>
+                <w:szCs w:val="28"/>
+                <w:lang w:val="en-US"/>
+              </w:rPr>
+            </w:pPr>
+            <w:r>
+              <w:rPr>
+                <w:b/>
+                <w:bCs/>
+                <w:color w:val="2F5496" w:themeColor="accent1" w:themeShade="BF"/>
+                <w:sz w:val="28"/>
+                <w:szCs w:val="28"/>
+                <w:highlight w:val="yellow"/>
+                <w:lang w:val="en-US"/>
+              </w:rPr>
+              <w:t>Listen XXX1</w:t>
+            </w:r>
+            <w:r>
+              <w:rPr>
+                <w:sz w:val="28"/>
+                <w:szCs w:val="28"/>
+                <w:lang w:val="en-US"/>
+              </w:rPr>
+              <w:t xml:space="preserve"> </w:t>
+            </w:r>
+            <w:r>
+              <w:rPr>
+                <w:sz w:val="28"/>
+                <w:szCs w:val="28"/>
+                <w:lang w:val="en-US"/>
+              </w:rPr>
+              <w:t>, where XXX</w:t>
+            </w:r>
+            <w:r>
+              <w:rPr>
+                <w:sz w:val="28"/>
+                <w:szCs w:val="28"/>
+                <w:lang w:val="en-US"/>
+              </w:rPr>
+              <w:t>1</w:t>
+            </w:r>
+            <w:r>
+              <w:rPr>
+                <w:sz w:val="28"/>
+                <w:szCs w:val="28"/>
+                <w:lang w:val="en-US"/>
+              </w:rPr>
+              <w:t xml:space="preserve"> is a </w:t>
+            </w:r>
+            <w:r>
+              <w:rPr>
+                <w:sz w:val="28"/>
+                <w:szCs w:val="28"/>
+                <w:lang w:val="en-US"/>
+              </w:rPr>
+              <w:t>additional</w:t>
+            </w:r>
+            <w:r>
+              <w:rPr>
+                <w:sz w:val="28"/>
+                <w:szCs w:val="28"/>
+                <w:lang w:val="en-US"/>
+              </w:rPr>
+              <w:t xml:space="preserve"> port</w:t>
+            </w:r>
+            <w:r>
+              <w:rPr>
+                <w:sz w:val="28"/>
+                <w:szCs w:val="28"/>
+                <w:lang w:val="en-US"/>
+              </w:rPr>
+              <w:t xml:space="preserve"> </w:t>
+            </w:r>
+          </w:p>
+        </w:tc>
+      </w:tr>
+      <w:tr>
+        <w:tc>
+          <w:tcPr>
+            <w:tcW w:w="10456" w:type="dxa"/>
+          </w:tcPr>
+          <w:p>
+            <w:pPr>
+              <w:spacing w:after="0" w:line="240" w:lineRule="auto"/>
+              <w:rPr>
+                <w:b/>
+                <w:bCs/>
+                <w:color w:val="1F3864" w:themeColor="accent1" w:themeShade="80"/>
+                <w:sz w:val="28"/>
+                <w:szCs w:val="28"/>
+                <w:highlight w:val="yellow"/>
+                <w:lang w:val="en-US"/>
+              </w:rPr>
+            </w:pPr>
+            <w:r>
+              <w:rPr>
+                <w:b/>
+                <w:bCs/>
+                <w:color w:val="1F3864" w:themeColor="accent1" w:themeShade="80"/>
+                <w:sz w:val="28"/>
+                <w:szCs w:val="28"/>
+                <w:highlight w:val="yellow"/>
+                <w:lang w:val="en-US"/>
+              </w:rPr>
+              <w:t>&lt;VirtualHost *:7878&gt;</w:t>
+            </w:r>
+          </w:p>
+          <w:p>
+            <w:pPr>
+              <w:spacing w:after="0" w:line="240" w:lineRule="auto"/>
+              <w:rPr>
+                <w:b/>
+                <w:bCs/>
+                <w:color w:val="1F3864" w:themeColor="accent1" w:themeShade="80"/>
+                <w:sz w:val="28"/>
+                <w:szCs w:val="28"/>
+                <w:highlight w:val="yellow"/>
+                <w:lang w:val="en-US"/>
+              </w:rPr>
+            </w:pPr>
+            <w:r>
+              <w:rPr>
+                <w:b/>
+                <w:bCs/>
+                <w:color w:val="1F3864" w:themeColor="accent1" w:themeShade="80"/>
+                <w:sz w:val="28"/>
+                <w:szCs w:val="28"/>
+                <w:highlight w:val="yellow"/>
+                <w:lang w:val="en-US"/>
+              </w:rPr>
+              <w:t xml:space="preserve">    DocumentRoot "${SRVROOT}/htdocs"</w:t>
+            </w:r>
+          </w:p>
+          <w:p>
+            <w:pPr>
+              <w:spacing w:after="0" w:line="240" w:lineRule="auto"/>
+              <w:rPr>
+                <w:b/>
+                <w:bCs/>
+                <w:color w:val="1F3864" w:themeColor="accent1" w:themeShade="80"/>
+                <w:sz w:val="28"/>
+                <w:szCs w:val="28"/>
+                <w:highlight w:val="yellow"/>
+                <w:lang w:val="en-US"/>
+              </w:rPr>
+            </w:pPr>
+            <w:r>
+              <w:rPr>
+                <w:b/>
+                <w:bCs/>
+                <w:color w:val="1F3864" w:themeColor="accent1" w:themeShade="80"/>
+                <w:sz w:val="28"/>
+                <w:szCs w:val="28"/>
+                <w:highlight w:val="yellow"/>
+                <w:lang w:val="en-US"/>
+              </w:rPr>
+              <w:t xml:space="preserve">    ServerName 127.0.0.1</w:t>
+            </w:r>
+          </w:p>
+          <w:p>
+            <w:pPr>
+              <w:spacing w:after="0" w:line="240" w:lineRule="auto"/>
+              <w:rPr>
+                <w:b/>
+                <w:bCs/>
+                <w:color w:val="1F3864" w:themeColor="accent1" w:themeShade="80"/>
+                <w:sz w:val="28"/>
+                <w:szCs w:val="28"/>
+                <w:highlight w:val="yellow"/>
+                <w:lang w:val="en-US"/>
+              </w:rPr>
+            </w:pPr>
+            <w:r>
+              <w:rPr>
+                <w:b/>
+                <w:bCs/>
+                <w:color w:val="1F3864" w:themeColor="accent1" w:themeShade="80"/>
+                <w:sz w:val="28"/>
+                <w:szCs w:val="28"/>
+                <w:highlight w:val="yellow"/>
+                <w:lang w:val="en-US"/>
+              </w:rPr>
+              <w:t xml:space="preserve">    Redirect / http://127.0.0.1:80/redirect.html</w:t>
+            </w:r>
+          </w:p>
+          <w:p>
+            <w:pPr>
+              <w:rPr>
+                <w:sz w:val="28"/>
+                <w:szCs w:val="28"/>
+                <w:lang w:val="en-US"/>
+              </w:rPr>
+            </w:pPr>
+            <w:r>
+              <w:rPr>
+                <w:b/>
+                <w:bCs/>
+                <w:color w:val="1F3864" w:themeColor="accent1" w:themeShade="80"/>
+                <w:sz w:val="28"/>
+                <w:szCs w:val="28"/>
+                <w:highlight w:val="yellow"/>
+                <w:lang w:val="en-US"/>
+              </w:rPr>
+              <w:t>&lt;/VirtualHost</w:t>
+            </w:r>
+            <w:r>
+              <w:rPr>
+                <w:b/>
+                <w:bCs/>
+                <w:color w:val="1F3864" w:themeColor="accent1" w:themeShade="80"/>
+                <w:sz w:val="28"/>
+                <w:szCs w:val="28"/>
+                <w:highlight w:val="yellow"/>
+                <w:lang w:val="en-US"/>
+              </w:rPr>
+              <w:t>&gt;</w:t>
+            </w:r>
+          </w:p>
+        </w:tc>
+      </w:tr>
+      <w:tr>
+        <w:tc>
+          <w:tcPr>
+            <w:tcW w:w="10456" w:type="dxa"/>
+          </w:tcPr>
+          <w:p>
+            <w:pPr>
+              <w:rPr>
+                <w:lang w:val="en-US"/>
+              </w:rPr>
+            </w:pPr>
+          </w:p>
+        </w:tc>
+      </w:tr>
+    </w:tbl>
+    <w:p>
+      <w:pPr>
+        <w:rPr>
+          <w:lang w:val="en-US"/>
+        </w:rPr>
+      </w:pPr>
+    </w:p>
     <w:p>
       <w:pPr>
         <w:rPr>
@@ -46884,6 +47284,127 @@
     </w:lvl>
   </w:abstractNum>
   <w:abstractNum w:abstractNumId="6" w15:restartNumberingAfterBreak="0">
+    <w:nsid w:val="65843C10"/>
+    <w:multiLevelType w:val="multilevel"/>
+    <w:tmpl w:val="30ACA0FA"/>
+    <w:lvl w:ilvl="0">
+      <w:start w:val="1"/>
+      <w:numFmt w:val="decimal"/>
+      <w:lvlText w:val="%1."/>
+      <w:lvlJc w:val="left"/>
+      <w:pPr>
+        <w:ind w:left="720" w:hanging="360"/>
+      </w:pPr>
+      <w:rPr>
+        <w:rFonts w:hint="default"/>
+      </w:rPr>
+    </w:lvl>
+    <w:lvl w:ilvl="1">
+      <w:start w:val="2"/>
+      <w:numFmt w:val="decimal"/>
+      <w:isLgl/>
+      <w:lvlText w:val="%1.%2."/>
+      <w:lvlJc w:val="left"/>
+      <w:pPr>
+        <w:ind w:left="750" w:hanging="390"/>
+      </w:pPr>
+      <w:rPr>
+        <w:rFonts w:hint="default"/>
+      </w:rPr>
+    </w:lvl>
+    <w:lvl w:ilvl="2">
+      <w:start w:val="1"/>
+      <w:numFmt w:val="decimal"/>
+      <w:isLgl/>
+      <w:lvlText w:val="%1.%2.%3."/>
+      <w:lvlJc w:val="left"/>
+      <w:pPr>
+        <w:ind w:left="1080" w:hanging="720"/>
+      </w:pPr>
+      <w:rPr>
+        <w:rFonts w:hint="default"/>
+      </w:rPr>
+    </w:lvl>
+    <w:lvl w:ilvl="3">
+      <w:start w:val="1"/>
+      <w:numFmt w:val="decimal"/>
+      <w:isLgl/>
+      <w:lvlText w:val="%1.%2.%3.%4."/>
+      <w:lvlJc w:val="left"/>
+      <w:pPr>
+        <w:ind w:left="1080" w:hanging="720"/>
+      </w:pPr>
+      <w:rPr>
+        <w:rFonts w:hint="default"/>
+      </w:rPr>
+    </w:lvl>
+    <w:lvl w:ilvl="4">
+      <w:start w:val="1"/>
+      <w:numFmt w:val="decimal"/>
+      <w:isLgl/>
+      <w:lvlText w:val="%1.%2.%3.%4.%5."/>
+      <w:lvlJc w:val="left"/>
+      <w:pPr>
+        <w:ind w:left="1440" w:hanging="1080"/>
+      </w:pPr>
+      <w:rPr>
+        <w:rFonts w:hint="default"/>
+      </w:rPr>
+    </w:lvl>
+    <w:lvl w:ilvl="5">
+      <w:start w:val="1"/>
+      <w:numFmt w:val="decimal"/>
+      <w:isLgl/>
+      <w:lvlText w:val="%1.%2.%3.%4.%5.%6."/>
+      <w:lvlJc w:val="left"/>
+      <w:pPr>
+        <w:ind w:left="1440" w:hanging="1080"/>
+      </w:pPr>
+      <w:rPr>
+        <w:rFonts w:hint="default"/>
+      </w:rPr>
+    </w:lvl>
+    <w:lvl w:ilvl="6">
+      <w:start w:val="1"/>
+      <w:numFmt w:val="decimal"/>
+      <w:isLgl/>
+      <w:lvlText w:val="%1.%2.%3.%4.%5.%6.%7."/>
+      <w:lvlJc w:val="left"/>
+      <w:pPr>
+        <w:ind w:left="1800" w:hanging="1440"/>
+      </w:pPr>
+      <w:rPr>
+        <w:rFonts w:hint="default"/>
+      </w:rPr>
+    </w:lvl>
+    <w:lvl w:ilvl="7">
+      <w:start w:val="1"/>
+      <w:numFmt w:val="decimal"/>
+      <w:isLgl/>
+      <w:lvlText w:val="%1.%2.%3.%4.%5.%6.%7.%8."/>
+      <w:lvlJc w:val="left"/>
+      <w:pPr>
+        <w:ind w:left="1800" w:hanging="1440"/>
+      </w:pPr>
+      <w:rPr>
+        <w:rFonts w:hint="default"/>
+      </w:rPr>
+    </w:lvl>
+    <w:lvl w:ilvl="8">
+      <w:start w:val="1"/>
+      <w:numFmt w:val="decimal"/>
+      <w:isLgl/>
+      <w:lvlText w:val="%1.%2.%3.%4.%5.%6.%7.%8.%9."/>
+      <w:lvlJc w:val="left"/>
+      <w:pPr>
+        <w:ind w:left="2160" w:hanging="1800"/>
+      </w:pPr>
+      <w:rPr>
+        <w:rFonts w:hint="default"/>
+      </w:rPr>
+    </w:lvl>
+  </w:abstractNum>
+  <w:abstractNum w:abstractNumId="7" w15:restartNumberingAfterBreak="0">
     <w:nsid w:val="74CD398E"/>
     <w:multiLevelType w:val="multilevel"/>
     <w:tmpl w:val="88FEE780"/>
@@ -47048,10 +47569,13 @@
     <w:abstractNumId w:val="2"/>
   </w:num>
   <w:num w:numId="6" w16cid:durableId="2092045633">
-    <w:abstractNumId w:val="6"/>
+    <w:abstractNumId w:val="7"/>
   </w:num>
   <w:num w:numId="7" w16cid:durableId="1018120172">
     <w:abstractNumId w:val="4"/>
+  </w:num>
+  <w:num w:numId="8" w16cid:durableId="1931087089">
+    <w:abstractNumId w:val="6"/>
   </w:num>
 </w:numbering>
 </file>

</xml_diff>